<commit_message>
Friday end at Shannons
</commit_message>
<xml_diff>
--- a/Project.docx
+++ b/Project.docx
@@ -75,8 +75,13 @@
       <w:r>
         <w:t xml:space="preserve">A company would like to know </w:t>
       </w:r>
-      <w:r>
-        <w:t xml:space="preserve">a time estimate it may take </w:t>
+      <w:proofErr w:type="gramStart"/>
+      <w:r>
+        <w:t>a time</w:t>
+      </w:r>
+      <w:proofErr w:type="gramEnd"/>
+      <w:r>
+        <w:t xml:space="preserve"> estimate it may take </w:t>
       </w:r>
       <w:r>
         <w:t>to have their order delivered once placed.  They would like to know:</w:t>
@@ -321,6 +326,7 @@
         <w:t xml:space="preserve">616 Records are </w:t>
       </w:r>
       <w:proofErr w:type="spellStart"/>
+      <w:proofErr w:type="gramStart"/>
       <w:r>
         <w:t>Na</w:t>
       </w:r>
@@ -328,6 +334,7 @@
         <w:t>N</w:t>
       </w:r>
       <w:proofErr w:type="spellEnd"/>
+      <w:proofErr w:type="gramEnd"/>
     </w:p>
     <w:p>
       <w:pPr>
@@ -526,8 +533,13 @@
         </w:numPr>
       </w:pPr>
       <w:r>
-        <w:t>Time ordered</w:t>
-      </w:r>
+        <w:t xml:space="preserve">Time </w:t>
+      </w:r>
+      <w:proofErr w:type="gramStart"/>
+      <w:r>
+        <w:t>ordered</w:t>
+      </w:r>
+      <w:proofErr w:type="gramEnd"/>
     </w:p>
     <w:p>
       <w:pPr>
@@ -538,8 +550,13 @@
         </w:numPr>
       </w:pPr>
       <w:r>
-        <w:t>Other columns but not all are nulls in those columns</w:t>
-      </w:r>
+        <w:t xml:space="preserve">Other columns but not all are nulls in those </w:t>
+      </w:r>
+      <w:proofErr w:type="gramStart"/>
+      <w:r>
+        <w:t>columns</w:t>
+      </w:r>
+      <w:proofErr w:type="gramEnd"/>
     </w:p>
     <w:p>
       <w:pPr>
@@ -561,8 +578,13 @@
           <w:numId w:val="29"/>
         </w:numPr>
       </w:pPr>
-      <w:r>
-        <w:t>The Null Values should all be removed unless they can be imputed.</w:t>
+      <w:proofErr w:type="gramStart"/>
+      <w:r>
+        <w:t>The Null</w:t>
+      </w:r>
+      <w:proofErr w:type="gramEnd"/>
+      <w:r>
+        <w:t xml:space="preserve"> Values should all be removed unless they can be imputed.</w:t>
       </w:r>
     </w:p>
     <w:p>
@@ -637,10 +659,26 @@
         <w:t xml:space="preserve">It would be worth exploring whether our assumptions on Scooters as they function like a bicycle </w:t>
       </w:r>
       <w:r>
-        <w:t xml:space="preserve">and can use bike lanes, or cut across sidewalks.  Worth it to see if </w:t>
-      </w:r>
-      <w:r>
-        <w:t>traffic does have an effect on the mode of transportation.</w:t>
+        <w:t xml:space="preserve">and can use bike </w:t>
+      </w:r>
+      <w:proofErr w:type="gramStart"/>
+      <w:r>
+        <w:t>lanes, or</w:t>
+      </w:r>
+      <w:proofErr w:type="gramEnd"/>
+      <w:r>
+        <w:t xml:space="preserve"> cut across sidewalks.  Worth it to see if </w:t>
+      </w:r>
+      <w:r>
+        <w:t xml:space="preserve">traffic does </w:t>
+      </w:r>
+      <w:proofErr w:type="gramStart"/>
+      <w:r>
+        <w:t>have an effect on</w:t>
+      </w:r>
+      <w:proofErr w:type="gramEnd"/>
+      <w:r>
+        <w:t xml:space="preserve"> the mode of transportation.</w:t>
       </w:r>
     </w:p>
     <w:p>
@@ -667,7 +705,15 @@
         </w:numPr>
       </w:pPr>
       <w:r>
-        <w:t>This cannot be used as the definition of cannot be found or assumed.  It does not detail delays or any specific instances were it might actually cause a delay.</w:t>
+        <w:t xml:space="preserve">This cannot be used as the definition of cannot be found or assumed.  It does not detail delays or any specific instances </w:t>
+      </w:r>
+      <w:proofErr w:type="gramStart"/>
+      <w:r>
+        <w:t>were</w:t>
+      </w:r>
+      <w:proofErr w:type="gramEnd"/>
+      <w:r>
+        <w:t xml:space="preserve"> it might actually cause a delay.</w:t>
       </w:r>
     </w:p>
     <w:p>
@@ -712,19 +758,40 @@
         <w:t xml:space="preserve">This may itself be a </w:t>
       </w:r>
       <w:r>
-        <w:t>decision tree branch for the model considering we cannot find the exact route</w:t>
-      </w:r>
+        <w:t xml:space="preserve">decision tree branch for the model considering we cannot find the exact </w:t>
+      </w:r>
+      <w:proofErr w:type="gramStart"/>
+      <w:r>
+        <w:t>route</w:t>
+      </w:r>
+      <w:proofErr w:type="gramEnd"/>
       <w:r>
         <w:t xml:space="preserve"> and which was taken by the deliverer.  The data is not constant where for the </w:t>
       </w:r>
       <w:r>
-        <w:t xml:space="preserve">delivery person ID does not match the multiple delivery orders within the timeframe.  The Delivery ID also has many different ages per a single ID, so </w:t>
-      </w:r>
-      <w:r>
-        <w:t xml:space="preserve">it can be assumed that multiple delivery personnel are assigned a </w:t>
-      </w:r>
-      <w:r>
-        <w:t>the same ID.</w:t>
+        <w:t xml:space="preserve">delivery person ID does not match the multiple delivery orders within the timeframe.  The Delivery ID also has many different ages per </w:t>
+      </w:r>
+      <w:proofErr w:type="gramStart"/>
+      <w:r>
+        <w:t>a single</w:t>
+      </w:r>
+      <w:proofErr w:type="gramEnd"/>
+      <w:r>
+        <w:t xml:space="preserve"> ID, so </w:t>
+      </w:r>
+      <w:r>
+        <w:t xml:space="preserve">it can be assumed that multiple delivery personnel are assigned </w:t>
+      </w:r>
+      <w:proofErr w:type="gramStart"/>
+      <w:r>
+        <w:t xml:space="preserve">a </w:t>
+      </w:r>
+      <w:r>
+        <w:t>the</w:t>
+      </w:r>
+      <w:proofErr w:type="gramEnd"/>
+      <w:r>
+        <w:t xml:space="preserve"> same ID.</w:t>
       </w:r>
     </w:p>
     <w:p>
@@ -797,8 +864,13 @@
         </w:numPr>
       </w:pPr>
       <w:r>
-        <w:t>1200 records are Null</w:t>
-      </w:r>
+        <w:t xml:space="preserve">1200 records are </w:t>
+      </w:r>
+      <w:proofErr w:type="gramStart"/>
+      <w:r>
+        <w:t>Null</w:t>
+      </w:r>
+      <w:proofErr w:type="gramEnd"/>
     </w:p>
     <w:p>
       <w:pPr>
@@ -815,7 +887,15 @@
         <w:t xml:space="preserve">, but with more mapping of the geolocation coordinates on a map, it could be found out.  It could ultimately be </w:t>
       </w:r>
       <w:r>
-        <w:t xml:space="preserve">a rural part near the outskirts of the local where the delivery location or restaurant has not been assigned </w:t>
+        <w:t xml:space="preserve">a rural part near the outskirts of the local where the delivery location or restaurant has not been </w:t>
+      </w:r>
+      <w:proofErr w:type="gramStart"/>
+      <w:r>
+        <w:t>assigned</w:t>
+      </w:r>
+      <w:proofErr w:type="gramEnd"/>
+      <w:r>
+        <w:t xml:space="preserve"> </w:t>
       </w:r>
     </w:p>
     <w:p>
@@ -1029,8 +1109,13 @@
         <w:t xml:space="preserve">More </w:t>
       </w:r>
       <w:r>
-        <w:t>delivery persons are needed for weekends</w:t>
-      </w:r>
+        <w:t xml:space="preserve">delivery persons are needed for </w:t>
+      </w:r>
+      <w:proofErr w:type="gramStart"/>
+      <w:r>
+        <w:t>weekends</w:t>
+      </w:r>
+      <w:proofErr w:type="gramEnd"/>
     </w:p>
     <w:p>
       <w:pPr>
@@ -1077,8 +1162,13 @@
         </w:numPr>
       </w:pPr>
       <w:r>
-        <w:t>The person has taken the most direct route</w:t>
-      </w:r>
+        <w:t xml:space="preserve">The person has taken the most direct </w:t>
+      </w:r>
+      <w:proofErr w:type="gramStart"/>
+      <w:r>
+        <w:t>route</w:t>
+      </w:r>
+      <w:proofErr w:type="gramEnd"/>
     </w:p>
     <w:p>
       <w:pPr>
@@ -1124,8 +1214,13 @@
       </w:r>
       <w:proofErr w:type="spellEnd"/>
       <w:r>
-        <w:t xml:space="preserve"> can be computed</w:t>
-      </w:r>
+        <w:t xml:space="preserve"> can be </w:t>
+      </w:r>
+      <w:proofErr w:type="gramStart"/>
+      <w:r>
+        <w:t>computed</w:t>
+      </w:r>
+      <w:proofErr w:type="gramEnd"/>
     </w:p>
     <w:p>
       <w:pPr>
@@ -1145,8 +1240,13 @@
         </w:numPr>
       </w:pPr>
       <w:r>
-        <w:t>What are some desirable factors contributing to low ratings by the deliverer</w:t>
-      </w:r>
+        <w:t xml:space="preserve">What are some desirable factors contributing to low ratings by the </w:t>
+      </w:r>
+      <w:proofErr w:type="gramStart"/>
+      <w:r>
+        <w:t>deliverer</w:t>
+      </w:r>
+      <w:proofErr w:type="gramEnd"/>
     </w:p>
     <w:p>
       <w:pPr>
@@ -1181,7 +1281,15 @@
         </w:numPr>
       </w:pPr>
       <w:r>
-        <w:t>How ratings are affected by more deliveries and how long it takes – Chi Square stats to see if there is a difference between multiple deliveries or not.</w:t>
+        <w:t xml:space="preserve">How ratings are affected by more deliveries and how long it takes – Chi Square </w:t>
+      </w:r>
+      <w:proofErr w:type="gramStart"/>
+      <w:r>
+        <w:t>stats</w:t>
+      </w:r>
+      <w:proofErr w:type="gramEnd"/>
+      <w:r>
+        <w:t xml:space="preserve"> to see if there is a difference between multiple deliveries or not.</w:t>
       </w:r>
     </w:p>
     <w:p>
@@ -1291,8 +1399,13 @@
         <w:t>Time Taken</w:t>
       </w:r>
       <w:r>
-        <w:t>- minutes</w:t>
-      </w:r>
+        <w:t xml:space="preserve">- </w:t>
+      </w:r>
+      <w:proofErr w:type="gramStart"/>
+      <w:r>
+        <w:t>minutes</w:t>
+      </w:r>
+      <w:proofErr w:type="gramEnd"/>
     </w:p>
     <w:p>
       <w:r>
@@ -1309,32 +1422,32 @@
     </w:p>
     <w:p>
       <w:r>
-        <w:t>Festival -&gt; Dropped</w:t>
-      </w:r>
-    </w:p>
-    <w:p>
-      <w:r>
-        <w:t>Vehicle Condition -&gt;Dropped</w:t>
-      </w:r>
+        <w:t xml:space="preserve">Festival -&gt; </w:t>
+      </w:r>
+      <w:proofErr w:type="gramStart"/>
+      <w:r>
+        <w:t>Dropped</w:t>
+      </w:r>
+      <w:proofErr w:type="gramEnd"/>
+    </w:p>
+    <w:p>
+      <w:r>
+        <w:t>Vehicle Condition -&gt;</w:t>
+      </w:r>
+      <w:proofErr w:type="gramStart"/>
+      <w:r>
+        <w:t>Dropped</w:t>
+      </w:r>
+      <w:proofErr w:type="gramEnd"/>
     </w:p>
     <w:p>
       <w:r>
         <w:t>Weather Conditions -&gt; Ordinal</w:t>
       </w:r>
     </w:p>
-    <w:p>
-      <w:r>
-        <w:t>45590</w:t>
-      </w:r>
-      <w:r>
-        <w:tab/>
-        <w:t>2022-11-03 23:50:00</w:t>
-      </w:r>
-      <w:r>
-        <w:tab/>
-        <w:t>2022-11-03 00:05:00</w:t>
-      </w:r>
-    </w:p>
+    <w:p/>
+    <w:p/>
+    <w:p/>
     <w:sectPr>
       <w:pgSz w:w="12240" w:h="15840"/>
       <w:pgMar w:top="1440" w:right="1440" w:bottom="1440" w:left="1440" w:header="720" w:footer="720" w:gutter="0"/>

</xml_diff>